<commit_message>
cive 04 08 2020
</commit_message>
<xml_diff>
--- a/cive v 22-07-2020/resume_projet_Cive_Poson_alan.docx
+++ b/cive v 22-07-2020/resume_projet_Cive_Poson_alan.docx
@@ -35,11 +35,11 @@
                     <pic:cNvPicPr/>
                   </pic:nvPicPr>
                   <pic:blipFill>
-                    <a:blip r:embed="rId4" cstate="print">
+                    <a:blip r:embed="rId5" cstate="print">
                       <a:extLst>
                         <a:ext uri="{BEBA8EAE-BF5A-486C-A8C5-ECC9F3942E4B}">
                           <a14:imgProps xmlns:a14="http://schemas.microsoft.com/office/drawing/2010/main">
-                            <a14:imgLayer r:embed="rId5">
+                            <a14:imgLayer r:embed="rId6">
                               <a14:imgEffect>
                                 <a14:artisticPhotocopy/>
                               </a14:imgEffect>
@@ -99,7 +99,7 @@
                     <pic:cNvPicPr/>
                   </pic:nvPicPr>
                   <pic:blipFill>
-                    <a:blip r:embed="rId6">
+                    <a:blip r:embed="rId7">
                       <a:extLst>
                         <a:ext uri="{28A0092B-C50C-407E-A947-70E740481C1C}">
                           <a14:useLocalDpi xmlns:a14="http://schemas.microsoft.com/office/drawing/2010/main" val="0"/>
@@ -663,7 +663,7 @@
                     <pic:cNvPicPr/>
                   </pic:nvPicPr>
                   <pic:blipFill>
-                    <a:blip r:embed="rId7" cstate="print">
+                    <a:blip r:embed="rId8" cstate="print">
                       <a:extLst>
                         <a:ext uri="{28A0092B-C50C-407E-A947-70E740481C1C}">
                           <a14:useLocalDpi xmlns:a14="http://schemas.microsoft.com/office/drawing/2010/main" val="0"/>
@@ -706,6 +706,10 @@
         <w:jc w:val="center"/>
       </w:pPr>
       <w:r>
+        <w:rPr>
+          <w:noProof/>
+          <w:lang w:eastAsia="fr-FR"/>
+        </w:rPr>
         <w:lastRenderedPageBreak/>
         <mc:AlternateContent>
           <mc:Choice Requires="wps">
@@ -832,6 +836,10 @@
         </mc:AlternateContent>
       </w:r>
       <w:r>
+        <w:rPr>
+          <w:noProof/>
+          <w:lang w:eastAsia="fr-FR"/>
+        </w:rPr>
         <w:drawing>
           <wp:anchor distT="0" distB="0" distL="114300" distR="114300" simplePos="0" relativeHeight="251668480" behindDoc="1" locked="0" layoutInCell="1" allowOverlap="1" wp14:anchorId="72AEDDD8" wp14:editId="39818B0D">
             <wp:simplePos x="0" y="0"/>
@@ -856,7 +864,7 @@
                     <pic:cNvPicPr/>
                   </pic:nvPicPr>
                   <pic:blipFill>
-                    <a:blip r:embed="rId6">
+                    <a:blip r:embed="rId7">
                       <a:extLst>
                         <a:ext uri="{28A0092B-C50C-407E-A947-70E740481C1C}">
                           <a14:useLocalDpi xmlns:a14="http://schemas.microsoft.com/office/drawing/2010/main" val="0"/>
@@ -914,7 +922,15 @@
           <w:sz w:val="32"/>
           <w:u w:val="single"/>
         </w:rPr>
-        <w:t>Création d'une Application Web pour la CIVE, entreprise travaillant dans le domaine de la sidérurgie.</w:t>
+        <w:t>Création d'une a</w:t>
+      </w:r>
+      <w:r>
+        <w:rPr>
+          <w:color w:val="4472C4" w:themeColor="accent1"/>
+          <w:sz w:val="32"/>
+          <w:u w:val="single"/>
+        </w:rPr>
+        <w:t>pplication Web pour la CIVE, entreprise travaillant dans le domaine de la sidérurgie.</w:t>
       </w:r>
     </w:p>
     <w:p/>
@@ -930,7 +946,14 @@
           <w:sz w:val="24"/>
           <w:szCs w:val="28"/>
         </w:rPr>
-        <w:t xml:space="preserve">Mon projet de fin de formation à porter sur une application web ayant un but fonctionnel ainsi que </w:t>
+        <w:t>Mon projet de fin de formation a porté</w:t>
+      </w:r>
+      <w:r>
+        <w:rPr>
+          <w:sz w:val="24"/>
+          <w:szCs w:val="28"/>
+        </w:rPr>
+        <w:t xml:space="preserve"> sur une application web ayant un but fonctionnel ainsi que </w:t>
       </w:r>
       <w:r>
         <w:rPr>
@@ -952,206 +975,202 @@
           <w:sz w:val="24"/>
           <w:szCs w:val="28"/>
         </w:rPr>
-        <w:t>Grace aux nombreuses fonctionnalités de celle-ci, je pourrais répondre aux att</w:t>
-      </w:r>
-      <w:r>
-        <w:rPr>
-          <w:sz w:val="24"/>
-          <w:szCs w:val="28"/>
-        </w:rPr>
-        <w:t xml:space="preserve">entes de l'entreprise (La présentation </w:t>
-      </w:r>
-      <w:r>
-        <w:rPr>
-          <w:sz w:val="24"/>
-          <w:szCs w:val="28"/>
-        </w:rPr>
-        <w:t>l’entreprise,</w:t>
-      </w:r>
-      <w:r>
-        <w:rPr>
-          <w:sz w:val="24"/>
-          <w:szCs w:val="28"/>
-        </w:rPr>
-        <w:t xml:space="preserve"> des métiers / machine</w:t>
-      </w:r>
-      <w:r>
-        <w:rPr>
-          <w:sz w:val="24"/>
-          <w:szCs w:val="28"/>
-        </w:rPr>
-        <w:t>s</w:t>
-      </w:r>
-      <w:r>
-        <w:rPr>
-          <w:sz w:val="24"/>
-          <w:szCs w:val="28"/>
-        </w:rPr>
-        <w:t xml:space="preserve"> / réalisations</w:t>
-      </w:r>
-      <w:r>
-        <w:rPr>
-          <w:sz w:val="24"/>
-          <w:szCs w:val="28"/>
-        </w:rPr>
-        <w:t>,</w:t>
-      </w:r>
-      <w:r>
-        <w:rPr>
-          <w:sz w:val="24"/>
-          <w:szCs w:val="28"/>
-        </w:rPr>
-        <w:t xml:space="preserve"> liaison au réseau social LinkedIn, une rubrique Offre d’emploi, un espace contact,  ...).</w:t>
-      </w:r>
-    </w:p>
-    <w:p>
-      <w:pPr>
-        <w:rPr>
-          <w:sz w:val="24"/>
-          <w:szCs w:val="28"/>
-        </w:rPr>
-      </w:pPr>
-      <w:r>
-        <w:rPr>
-          <w:sz w:val="24"/>
-          <w:szCs w:val="28"/>
-        </w:rPr>
-        <w:t xml:space="preserve"> Une application</w:t>
-      </w:r>
-      <w:r>
-        <w:rPr>
-          <w:sz w:val="24"/>
-          <w:szCs w:val="28"/>
-        </w:rPr>
-        <w:t xml:space="preserve"> qui s’adressera</w:t>
-      </w:r>
-      <w:r>
-        <w:rPr>
-          <w:sz w:val="24"/>
-          <w:szCs w:val="28"/>
-        </w:rPr>
-        <w:t xml:space="preserve"> à la fois </w:t>
-      </w:r>
-      <w:r>
-        <w:rPr>
-          <w:sz w:val="24"/>
-          <w:szCs w:val="28"/>
-        </w:rPr>
-        <w:t>à un public extérieur</w:t>
-      </w:r>
-      <w:r>
-        <w:rPr>
-          <w:sz w:val="24"/>
-          <w:szCs w:val="28"/>
-        </w:rPr>
-        <w:t xml:space="preserve"> (rubri</w:t>
-      </w:r>
-      <w:r>
-        <w:rPr>
-          <w:sz w:val="24"/>
-          <w:szCs w:val="28"/>
-        </w:rPr>
-        <w:t>que spécial visiteur) ainsi qu’à une utilisation</w:t>
-      </w:r>
-      <w:r>
-        <w:rPr>
-          <w:sz w:val="24"/>
-          <w:szCs w:val="28"/>
-        </w:rPr>
-        <w:t xml:space="preserve"> interne (espace employée, panel administrateur)</w:t>
-      </w:r>
-      <w:r>
-        <w:rPr>
-          <w:sz w:val="24"/>
-          <w:szCs w:val="28"/>
-        </w:rPr>
-        <w:t xml:space="preserve"> a l’entreprise</w:t>
-      </w:r>
-      <w:r>
-        <w:rPr>
-          <w:sz w:val="24"/>
-          <w:szCs w:val="28"/>
-        </w:rPr>
-        <w:t xml:space="preserve">. </w:t>
-      </w:r>
-    </w:p>
-    <w:p>
-      <w:pPr>
-        <w:rPr>
-          <w:sz w:val="24"/>
-          <w:szCs w:val="28"/>
-        </w:rPr>
-      </w:pPr>
-      <w:r>
-        <w:rPr>
-          <w:sz w:val="24"/>
-          <w:szCs w:val="28"/>
-        </w:rPr>
-        <w:t>Un objectif visuel est attendu afin d’avoir une</w:t>
-      </w:r>
-      <w:r>
-        <w:rPr>
-          <w:sz w:val="24"/>
-          <w:szCs w:val="28"/>
-        </w:rPr>
-        <w:t xml:space="preserve"> plus grande visibilité sur internet et épauler les nouveaux contrats nationaux et Internationaux (d’où le fait que mon application est franco anglaise). </w:t>
-      </w:r>
-    </w:p>
-    <w:p>
-      <w:pPr>
-        <w:rPr>
-          <w:sz w:val="24"/>
-          <w:szCs w:val="28"/>
-        </w:rPr>
-      </w:pPr>
-      <w:r>
-        <w:rPr>
-          <w:sz w:val="24"/>
-          <w:szCs w:val="28"/>
-        </w:rPr>
-        <w:t>Lors de ce projet</w:t>
-      </w:r>
-      <w:r>
-        <w:rPr>
-          <w:sz w:val="24"/>
-          <w:szCs w:val="28"/>
-        </w:rPr>
-        <w:t xml:space="preserve">, je me suis servi de tout le savoir acquis lors de la formation, ainsi qu'à la suite de mon apprentissage en autonomie lors du </w:t>
-      </w:r>
-      <w:r>
-        <w:rPr>
-          <w:sz w:val="24"/>
-          <w:szCs w:val="28"/>
-        </w:rPr>
-        <w:t xml:space="preserve">stage .Ce projet </w:t>
-      </w:r>
-      <w:r>
-        <w:rPr>
-          <w:sz w:val="24"/>
-          <w:szCs w:val="28"/>
-        </w:rPr>
-        <w:t>m'a permis d'apprendre d'avantage sur toutes les parties d'un projet, que ce soit</w:t>
-      </w:r>
-      <w:r>
-        <w:rPr>
-          <w:sz w:val="24"/>
-          <w:szCs w:val="28"/>
-        </w:rPr>
-        <w:t xml:space="preserve"> la relation client ,</w:t>
-      </w:r>
-      <w:r>
-        <w:rPr>
-          <w:sz w:val="24"/>
-          <w:szCs w:val="28"/>
-        </w:rPr>
-        <w:t xml:space="preserve"> de l'étude ( avec le dictionnaire de donnée et le cahier des charges ) , de la structure ( diagramme et maquettage ) , de la base de données ( MCD, MLD, Base de données MySQL ) , du FRONT OFFICE ( CSS, HTML, JAVASCRIPT ) et naturellement du BACK OFFICE ( PHP ) . A bientôt pour vous présenter mon projet</w:t>
-      </w:r>
-      <w:r>
-        <w:rPr>
-          <w:sz w:val="24"/>
-          <w:szCs w:val="28"/>
-        </w:rPr>
-        <w:t xml:space="preserve"> et ses </w:t>
+        <w:t>L’entreprise Cive est spécialisée dans les métiers de la sidérurgie. Soudure, chau</w:t>
+      </w:r>
+      <w:r>
+        <w:rPr>
+          <w:sz w:val="24"/>
+          <w:szCs w:val="28"/>
+        </w:rPr>
+        <w:t>dronnerie, tuyauterie sont ces</w:t>
+      </w:r>
+      <w:r>
+        <w:rPr>
+          <w:sz w:val="24"/>
+          <w:szCs w:val="28"/>
+        </w:rPr>
+        <w:t xml:space="preserve"> principaux centres d’activités, opérant à la fois dans le nucléaire et l’industrie. </w:t>
+      </w:r>
+    </w:p>
+    <w:p>
+      <w:pPr>
+        <w:rPr>
+          <w:sz w:val="24"/>
+          <w:szCs w:val="28"/>
+        </w:rPr>
+      </w:pPr>
+      <w:r>
+        <w:rPr>
+          <w:sz w:val="24"/>
+          <w:szCs w:val="28"/>
+        </w:rPr>
+        <w:t xml:space="preserve">Ayant un but évolutif </w:t>
+      </w:r>
+      <w:r>
+        <w:rPr>
+          <w:sz w:val="24"/>
+          <w:szCs w:val="28"/>
+        </w:rPr>
+        <w:t>à</w:t>
+      </w:r>
+      <w:r>
+        <w:rPr>
+          <w:sz w:val="24"/>
+          <w:szCs w:val="28"/>
+        </w:rPr>
+        <w:t xml:space="preserve"> plus grande échelle, elle a</w:t>
+      </w:r>
+      <w:r>
+        <w:rPr>
+          <w:sz w:val="24"/>
+          <w:szCs w:val="28"/>
+        </w:rPr>
+        <w:t xml:space="preserve"> en projet d’acquérir une application web répondant </w:t>
+      </w:r>
+      <w:r>
+        <w:rPr>
+          <w:sz w:val="24"/>
+          <w:szCs w:val="28"/>
+        </w:rPr>
+        <w:t>à</w:t>
+      </w:r>
+      <w:r>
+        <w:rPr>
+          <w:sz w:val="24"/>
+          <w:szCs w:val="28"/>
+        </w:rPr>
+        <w:t xml:space="preserve"> leurs besoins</w:t>
+      </w:r>
+      <w:r>
+        <w:rPr>
+          <w:sz w:val="24"/>
+          <w:szCs w:val="28"/>
+        </w:rPr>
+        <w:t xml:space="preserve"> : </w:t>
+      </w:r>
+    </w:p>
+    <w:p>
+      <w:pPr>
+        <w:pStyle w:val="Paragraphedeliste"/>
+        <w:numPr>
+          <w:ilvl w:val="0"/>
+          <w:numId w:val="1"/>
+        </w:numPr>
+        <w:rPr>
+          <w:sz w:val="24"/>
+          <w:szCs w:val="28"/>
+        </w:rPr>
+      </w:pPr>
+      <w:r>
+        <w:rPr>
+          <w:sz w:val="24"/>
+          <w:szCs w:val="28"/>
+        </w:rPr>
+        <w:t>A</w:t>
+      </w:r>
+      <w:r>
+        <w:rPr>
+          <w:sz w:val="24"/>
+          <w:szCs w:val="28"/>
+        </w:rPr>
+        <w:t>voir une visibilité sur cet</w:t>
+      </w:r>
+      <w:r>
+        <w:rPr>
+          <w:sz w:val="24"/>
+          <w:szCs w:val="28"/>
+        </w:rPr>
+        <w:t xml:space="preserve"> espace </w:t>
+      </w:r>
+      <w:r>
+        <w:rPr>
+          <w:sz w:val="24"/>
+          <w:szCs w:val="28"/>
+        </w:rPr>
+        <w:t>encore inconnu</w:t>
+      </w:r>
+      <w:r>
+        <w:rPr>
+          <w:sz w:val="24"/>
+          <w:szCs w:val="28"/>
+        </w:rPr>
+        <w:t xml:space="preserve"> pour elle</w:t>
+      </w:r>
+      <w:r>
+        <w:rPr>
+          <w:sz w:val="24"/>
+          <w:szCs w:val="28"/>
+        </w:rPr>
+        <w:t xml:space="preserve"> : </w:t>
+      </w:r>
+      <w:r>
+        <w:rPr>
+          <w:sz w:val="24"/>
+          <w:szCs w:val="28"/>
+        </w:rPr>
+        <w:t xml:space="preserve">L’internet. </w:t>
+      </w:r>
+    </w:p>
+    <w:p>
+      <w:pPr>
+        <w:pStyle w:val="Paragraphedeliste"/>
+        <w:numPr>
+          <w:ilvl w:val="0"/>
+          <w:numId w:val="1"/>
+        </w:numPr>
+        <w:rPr>
+          <w:sz w:val="24"/>
+          <w:szCs w:val="28"/>
+        </w:rPr>
+      </w:pPr>
+      <w:r>
+        <w:rPr>
+          <w:sz w:val="24"/>
+          <w:szCs w:val="28"/>
+        </w:rPr>
+        <w:t>Une clef dans l’acquisition de contrats.</w:t>
+      </w:r>
+    </w:p>
+    <w:p>
+      <w:pPr>
+        <w:pStyle w:val="Paragraphedeliste"/>
+        <w:numPr>
+          <w:ilvl w:val="0"/>
+          <w:numId w:val="1"/>
+        </w:numPr>
+        <w:rPr>
+          <w:sz w:val="24"/>
+          <w:szCs w:val="28"/>
+        </w:rPr>
+      </w:pPr>
+      <w:r>
+        <w:rPr>
+          <w:sz w:val="24"/>
+          <w:szCs w:val="28"/>
+        </w:rPr>
+        <w:t>Des fonctionnalités utiles en interne à l’entreprise.</w:t>
+      </w:r>
+    </w:p>
+    <w:p>
+      <w:pPr>
+        <w:rPr>
+          <w:sz w:val="24"/>
+          <w:szCs w:val="28"/>
+        </w:rPr>
+      </w:pPr>
+      <w:r>
+        <w:rPr>
+          <w:sz w:val="24"/>
+          <w:szCs w:val="28"/>
+        </w:rPr>
+        <w:t>Grâ</w:t>
+      </w:r>
+      <w:r>
+        <w:rPr>
+          <w:sz w:val="24"/>
+          <w:szCs w:val="28"/>
+        </w:rPr>
+        <w:t>ce au</w:t>
       </w:r>
       <w:bookmarkStart w:id="0" w:name="_GoBack"/>
       <w:bookmarkEnd w:id="0"/>
@@ -1160,7 +1179,205 @@
           <w:sz w:val="24"/>
           <w:szCs w:val="28"/>
         </w:rPr>
-        <w:t xml:space="preserve">spécificités. </w:t>
+        <w:t>x nombr</w:t>
+      </w:r>
+      <w:r>
+        <w:rPr>
+          <w:sz w:val="24"/>
+          <w:szCs w:val="28"/>
+        </w:rPr>
+        <w:t>euses fonctionnalités incorporées dans cette appli,</w:t>
+      </w:r>
+      <w:r>
+        <w:rPr>
+          <w:sz w:val="24"/>
+          <w:szCs w:val="28"/>
+        </w:rPr>
+        <w:t xml:space="preserve"> je pourrais répondre aux att</w:t>
+      </w:r>
+      <w:r>
+        <w:rPr>
+          <w:sz w:val="24"/>
+          <w:szCs w:val="28"/>
+        </w:rPr>
+        <w:t>entes de l'entreprise (l</w:t>
+      </w:r>
+      <w:r>
+        <w:rPr>
+          <w:sz w:val="24"/>
+          <w:szCs w:val="28"/>
+        </w:rPr>
+        <w:t xml:space="preserve">a présentation </w:t>
+      </w:r>
+      <w:r>
+        <w:rPr>
+          <w:sz w:val="24"/>
+          <w:szCs w:val="28"/>
+        </w:rPr>
+        <w:t>l’entreprise,</w:t>
+      </w:r>
+      <w:r>
+        <w:rPr>
+          <w:sz w:val="24"/>
+          <w:szCs w:val="28"/>
+        </w:rPr>
+        <w:t xml:space="preserve"> des métiers / machine</w:t>
+      </w:r>
+      <w:r>
+        <w:rPr>
+          <w:sz w:val="24"/>
+          <w:szCs w:val="28"/>
+        </w:rPr>
+        <w:t>s</w:t>
+      </w:r>
+      <w:r>
+        <w:rPr>
+          <w:sz w:val="24"/>
+          <w:szCs w:val="28"/>
+        </w:rPr>
+        <w:t xml:space="preserve"> / réalisations</w:t>
+      </w:r>
+      <w:r>
+        <w:rPr>
+          <w:sz w:val="24"/>
+          <w:szCs w:val="28"/>
+        </w:rPr>
+        <w:t>,</w:t>
+      </w:r>
+      <w:r>
+        <w:rPr>
+          <w:sz w:val="24"/>
+          <w:szCs w:val="28"/>
+        </w:rPr>
+        <w:t xml:space="preserve"> liaison au réseau social LinkedIn, une rubrique Offre d’emploi, un espace contact,  ...).</w:t>
+      </w:r>
+    </w:p>
+    <w:p>
+      <w:pPr>
+        <w:rPr>
+          <w:sz w:val="24"/>
+          <w:szCs w:val="28"/>
+        </w:rPr>
+      </w:pPr>
+      <w:r>
+        <w:rPr>
+          <w:sz w:val="24"/>
+          <w:szCs w:val="28"/>
+        </w:rPr>
+        <w:t xml:space="preserve"> Une application</w:t>
+      </w:r>
+      <w:r>
+        <w:rPr>
+          <w:sz w:val="24"/>
+          <w:szCs w:val="28"/>
+        </w:rPr>
+        <w:t xml:space="preserve"> qui s’adressera</w:t>
+      </w:r>
+      <w:r>
+        <w:rPr>
+          <w:sz w:val="24"/>
+          <w:szCs w:val="28"/>
+        </w:rPr>
+        <w:t xml:space="preserve"> à la fois </w:t>
+      </w:r>
+      <w:r>
+        <w:rPr>
+          <w:sz w:val="24"/>
+          <w:szCs w:val="28"/>
+        </w:rPr>
+        <w:t>à un public extérieur</w:t>
+      </w:r>
+      <w:r>
+        <w:rPr>
+          <w:sz w:val="24"/>
+          <w:szCs w:val="28"/>
+        </w:rPr>
+        <w:t xml:space="preserve"> (rubri</w:t>
+      </w:r>
+      <w:r>
+        <w:rPr>
+          <w:sz w:val="24"/>
+          <w:szCs w:val="28"/>
+        </w:rPr>
+        <w:t>que spécial visiteur) ainsi qu’à une utilisation</w:t>
+      </w:r>
+      <w:r>
+        <w:rPr>
+          <w:sz w:val="24"/>
+          <w:szCs w:val="28"/>
+        </w:rPr>
+        <w:t xml:space="preserve"> interne (espace employée, panel administrateur)</w:t>
+      </w:r>
+      <w:r>
+        <w:rPr>
+          <w:sz w:val="24"/>
+          <w:szCs w:val="28"/>
+        </w:rPr>
+        <w:t xml:space="preserve"> a l’entreprise</w:t>
+      </w:r>
+      <w:r>
+        <w:rPr>
+          <w:sz w:val="24"/>
+          <w:szCs w:val="28"/>
+        </w:rPr>
+        <w:t xml:space="preserve">. </w:t>
+      </w:r>
+    </w:p>
+    <w:p>
+      <w:pPr>
+        <w:rPr>
+          <w:sz w:val="24"/>
+          <w:szCs w:val="28"/>
+        </w:rPr>
+      </w:pPr>
+      <w:r>
+        <w:rPr>
+          <w:sz w:val="24"/>
+          <w:szCs w:val="28"/>
+        </w:rPr>
+        <w:t>Un</w:t>
+      </w:r>
+      <w:r>
+        <w:rPr>
+          <w:sz w:val="24"/>
+          <w:szCs w:val="28"/>
+        </w:rPr>
+        <w:t xml:space="preserve"> soin apportait à l’objectif</w:t>
+      </w:r>
+      <w:r>
+        <w:rPr>
+          <w:sz w:val="24"/>
+          <w:szCs w:val="28"/>
+        </w:rPr>
+        <w:t xml:space="preserve"> visuel afin </w:t>
+      </w:r>
+      <w:r>
+        <w:rPr>
+          <w:sz w:val="24"/>
+          <w:szCs w:val="28"/>
+        </w:rPr>
+        <w:t xml:space="preserve">de gratifier la </w:t>
+      </w:r>
+      <w:r>
+        <w:rPr>
+          <w:sz w:val="24"/>
+          <w:szCs w:val="28"/>
+        </w:rPr>
+        <w:t>visibilité sur internet et épauler les nouveaux contrats nationaux et Internationaux (d’où l</w:t>
+      </w:r>
+      <w:r>
+        <w:rPr>
+          <w:sz w:val="24"/>
+          <w:szCs w:val="28"/>
+        </w:rPr>
+        <w:t>e fait que mon application est F</w:t>
+      </w:r>
+      <w:r>
+        <w:rPr>
+          <w:sz w:val="24"/>
+          <w:szCs w:val="28"/>
+        </w:rPr>
+        <w:t xml:space="preserve">ranco anglaise). </w:t>
       </w:r>
     </w:p>
     <w:p>
@@ -1201,7 +1418,7 @@
                     <pic:cNvPicPr/>
                   </pic:nvPicPr>
                   <pic:blipFill>
-                    <a:blip r:embed="rId8" cstate="print">
+                    <a:blip r:embed="rId9" cstate="print">
                       <a:extLst>
                         <a:ext uri="{28A0092B-C50C-407E-A947-70E740481C1C}">
                           <a14:useLocalDpi xmlns:a14="http://schemas.microsoft.com/office/drawing/2010/main" val="0"/>
@@ -1272,6 +1489,126 @@
     </w:sectPr>
   </w:body>
 </w:document>
+</file>
+
+<file path=word/numbering.xml><?xml version="1.0" encoding="utf-8"?>
+<w:numbering xmlns:wpc="http://schemas.microsoft.com/office/word/2010/wordprocessingCanvas" xmlns:mc="http://schemas.openxmlformats.org/markup-compatibility/2006" xmlns:o="urn:schemas-microsoft-com:office:office" xmlns:r="http://schemas.openxmlformats.org/officeDocument/2006/relationships" xmlns:m="http://schemas.openxmlformats.org/officeDocument/2006/math" xmlns:v="urn:schemas-microsoft-com:vml" xmlns:wp14="http://schemas.microsoft.com/office/word/2010/wordprocessingDrawing" xmlns:wp="http://schemas.openxmlformats.org/drawingml/2006/wordprocessingDrawing" xmlns:w10="urn:schemas-microsoft-com:office:word" xmlns:w="http://schemas.openxmlformats.org/wordprocessingml/2006/main" xmlns:w14="http://schemas.microsoft.com/office/word/2010/wordml" xmlns:w15="http://schemas.microsoft.com/office/word/2012/wordml" xmlns:wpg="http://schemas.microsoft.com/office/word/2010/wordprocessingGroup" xmlns:wpi="http://schemas.microsoft.com/office/word/2010/wordprocessingInk" xmlns:wne="http://schemas.microsoft.com/office/word/2006/wordml" xmlns:wps="http://schemas.microsoft.com/office/word/2010/wordprocessingShape" mc:Ignorable="w14 w15 wp14">
+  <w:abstractNum w:abstractNumId="0" w15:restartNumberingAfterBreak="0">
+    <w:nsid w:val="14A361C1"/>
+    <w:multiLevelType w:val="hybridMultilevel"/>
+    <w:tmpl w:val="31109744"/>
+    <w:lvl w:ilvl="0" w:tplc="16949254">
+      <w:numFmt w:val="bullet"/>
+      <w:lvlText w:val="-"/>
+      <w:lvlJc w:val="left"/>
+      <w:pPr>
+        <w:ind w:left="1068" w:hanging="360"/>
+      </w:pPr>
+      <w:rPr>
+        <w:rFonts w:ascii="Calibri" w:eastAsiaTheme="minorHAnsi" w:hAnsi="Calibri" w:cs="Calibri" w:hint="default"/>
+      </w:rPr>
+    </w:lvl>
+    <w:lvl w:ilvl="1" w:tplc="040C0003" w:tentative="1">
+      <w:start w:val="1"/>
+      <w:numFmt w:val="bullet"/>
+      <w:lvlText w:val="o"/>
+      <w:lvlJc w:val="left"/>
+      <w:pPr>
+        <w:ind w:left="1788" w:hanging="360"/>
+      </w:pPr>
+      <w:rPr>
+        <w:rFonts w:ascii="Courier New" w:hAnsi="Courier New" w:cs="Courier New" w:hint="default"/>
+      </w:rPr>
+    </w:lvl>
+    <w:lvl w:ilvl="2" w:tplc="040C0005" w:tentative="1">
+      <w:start w:val="1"/>
+      <w:numFmt w:val="bullet"/>
+      <w:lvlText w:val=""/>
+      <w:lvlJc w:val="left"/>
+      <w:pPr>
+        <w:ind w:left="2508" w:hanging="360"/>
+      </w:pPr>
+      <w:rPr>
+        <w:rFonts w:ascii="Wingdings" w:hAnsi="Wingdings" w:hint="default"/>
+      </w:rPr>
+    </w:lvl>
+    <w:lvl w:ilvl="3" w:tplc="040C0001" w:tentative="1">
+      <w:start w:val="1"/>
+      <w:numFmt w:val="bullet"/>
+      <w:lvlText w:val=""/>
+      <w:lvlJc w:val="left"/>
+      <w:pPr>
+        <w:ind w:left="3228" w:hanging="360"/>
+      </w:pPr>
+      <w:rPr>
+        <w:rFonts w:ascii="Symbol" w:hAnsi="Symbol" w:hint="default"/>
+      </w:rPr>
+    </w:lvl>
+    <w:lvl w:ilvl="4" w:tplc="040C0003" w:tentative="1">
+      <w:start w:val="1"/>
+      <w:numFmt w:val="bullet"/>
+      <w:lvlText w:val="o"/>
+      <w:lvlJc w:val="left"/>
+      <w:pPr>
+        <w:ind w:left="3948" w:hanging="360"/>
+      </w:pPr>
+      <w:rPr>
+        <w:rFonts w:ascii="Courier New" w:hAnsi="Courier New" w:cs="Courier New" w:hint="default"/>
+      </w:rPr>
+    </w:lvl>
+    <w:lvl w:ilvl="5" w:tplc="040C0005" w:tentative="1">
+      <w:start w:val="1"/>
+      <w:numFmt w:val="bullet"/>
+      <w:lvlText w:val=""/>
+      <w:lvlJc w:val="left"/>
+      <w:pPr>
+        <w:ind w:left="4668" w:hanging="360"/>
+      </w:pPr>
+      <w:rPr>
+        <w:rFonts w:ascii="Wingdings" w:hAnsi="Wingdings" w:hint="default"/>
+      </w:rPr>
+    </w:lvl>
+    <w:lvl w:ilvl="6" w:tplc="040C0001" w:tentative="1">
+      <w:start w:val="1"/>
+      <w:numFmt w:val="bullet"/>
+      <w:lvlText w:val=""/>
+      <w:lvlJc w:val="left"/>
+      <w:pPr>
+        <w:ind w:left="5388" w:hanging="360"/>
+      </w:pPr>
+      <w:rPr>
+        <w:rFonts w:ascii="Symbol" w:hAnsi="Symbol" w:hint="default"/>
+      </w:rPr>
+    </w:lvl>
+    <w:lvl w:ilvl="7" w:tplc="040C0003" w:tentative="1">
+      <w:start w:val="1"/>
+      <w:numFmt w:val="bullet"/>
+      <w:lvlText w:val="o"/>
+      <w:lvlJc w:val="left"/>
+      <w:pPr>
+        <w:ind w:left="6108" w:hanging="360"/>
+      </w:pPr>
+      <w:rPr>
+        <w:rFonts w:ascii="Courier New" w:hAnsi="Courier New" w:cs="Courier New" w:hint="default"/>
+      </w:rPr>
+    </w:lvl>
+    <w:lvl w:ilvl="8" w:tplc="040C0005" w:tentative="1">
+      <w:start w:val="1"/>
+      <w:numFmt w:val="bullet"/>
+      <w:lvlText w:val=""/>
+      <w:lvlJc w:val="left"/>
+      <w:pPr>
+        <w:ind w:left="6828" w:hanging="360"/>
+      </w:pPr>
+      <w:rPr>
+        <w:rFonts w:ascii="Wingdings" w:hAnsi="Wingdings" w:hint="default"/>
+      </w:rPr>
+    </w:lvl>
+  </w:abstractNum>
+  <w:num w:numId="1">
+    <w:abstractNumId w:val="0"/>
+  </w:num>
+</w:numbering>
 </file>
 
 <file path=word/styles.xml><?xml version="1.0" encoding="utf-8"?>
@@ -1708,6 +2045,17 @@
       <w:spacing w:val="10"/>
     </w:rPr>
   </w:style>
+  <w:style w:type="paragraph" w:styleId="Paragraphedeliste">
+    <w:name w:val="List Paragraph"/>
+    <w:basedOn w:val="Normal"/>
+    <w:uiPriority w:val="34"/>
+    <w:qFormat/>
+    <w:rsid w:val="006D45C4"/>
+    <w:pPr>
+      <w:ind w:left="720"/>
+      <w:contextualSpacing/>
+    </w:pPr>
+  </w:style>
 </w:styles>
 </file>
 

</xml_diff>